<commit_message>
Updated cover letter, bibliography and added the version to submit
</commit_message>
<xml_diff>
--- a/pub/CoverLetter.docx
+++ b/pub/CoverLetter.docx
@@ -193,7 +193,12 @@
         <w:t xml:space="preserve"> that </w:t>
       </w:r>
       <w:r>
-        <w:t xml:space="preserve">traditional models will overestimate perfusion if they are applied to only </w:t>
+        <w:t>traditional m</w:t>
+      </w:r>
+      <w:bookmarkStart w:id="0" w:name="_GoBack"/>
+      <w:bookmarkEnd w:id="0"/>
+      <w:r>
+        <w:t xml:space="preserve">odels will overestimate perfusion if they are applied to only </w:t>
       </w:r>
       <w:r>
         <w:t>sub-units</w:t>
@@ -269,13 +274,9 @@
       <w:r>
         <w:t xml:space="preserve">Our main finding is that awareness should be draw to </w:t>
       </w:r>
-      <w:ins w:id="0" w:author="Constantin Sandmann" w:date="2016-04-13T11:57:00Z">
-        <w:r>
-          <w:t xml:space="preserve">potentially </w:t>
-        </w:r>
-      </w:ins>
-      <w:bookmarkStart w:id="1" w:name="_GoBack"/>
-      <w:bookmarkEnd w:id="1"/>
+      <w:r>
+        <w:t xml:space="preserve">potentially </w:t>
+      </w:r>
       <w:r>
         <w:t xml:space="preserve">inaccurate perfusion estimates in clinical applications. </w:t>
       </w:r>
@@ -289,8 +290,13 @@
         <w:t xml:space="preserve">future </w:t>
       </w:r>
       <w:r>
-        <w:t>perfusion estimations</w:t>
-      </w:r>
+        <w:t xml:space="preserve">perfusion </w:t>
+      </w:r>
+      <w:proofErr w:type="gramStart"/>
+      <w:r>
+        <w:t>estimations</w:t>
+      </w:r>
+      <w:proofErr w:type="gramEnd"/>
       <w:r>
         <w:t xml:space="preserve"> we </w:t>
       </w:r>
@@ -303,11 +309,9 @@
       <w:r>
         <w:t>contin</w:t>
       </w:r>
-      <w:ins w:id="2" w:author="Constantin Sandmann" w:date="2016-04-13T11:57:00Z">
-        <w:r>
-          <w:t>u</w:t>
-        </w:r>
-      </w:ins>
+      <w:r>
+        <w:t>u</w:t>
+      </w:r>
       <w:r>
         <w:t>ous and coupled PDE models are developed.</w:t>
       </w:r>
@@ -382,8 +386,53 @@
       </w:r>
     </w:p>
     <w:p>
-      <w:r>
-        <w:t>Erlend Hodneland, Erik Hanson, Alexander Malyshev, Arvid Lundervold and Jan Modersitzki.</w:t>
+      <w:proofErr w:type="spellStart"/>
+      <w:r>
+        <w:t>Erlend</w:t>
+      </w:r>
+      <w:proofErr w:type="spellEnd"/>
+      <w:r>
+        <w:t xml:space="preserve"> </w:t>
+      </w:r>
+      <w:proofErr w:type="spellStart"/>
+      <w:r>
+        <w:t>Hodneland</w:t>
+      </w:r>
+      <w:proofErr w:type="spellEnd"/>
+      <w:r>
+        <w:t xml:space="preserve">, Erik Hanson, Alexander </w:t>
+      </w:r>
+      <w:proofErr w:type="spellStart"/>
+      <w:r>
+        <w:t>Malyshev</w:t>
+      </w:r>
+      <w:proofErr w:type="spellEnd"/>
+      <w:r>
+        <w:t xml:space="preserve">, </w:t>
+      </w:r>
+      <w:proofErr w:type="spellStart"/>
+      <w:r>
+        <w:t>Arvid</w:t>
+      </w:r>
+      <w:proofErr w:type="spellEnd"/>
+      <w:r>
+        <w:t xml:space="preserve"> </w:t>
+      </w:r>
+      <w:proofErr w:type="spellStart"/>
+      <w:r>
+        <w:t>Lundervold</w:t>
+      </w:r>
+      <w:proofErr w:type="spellEnd"/>
+      <w:r>
+        <w:t xml:space="preserve"> and Jan </w:t>
+      </w:r>
+      <w:proofErr w:type="spellStart"/>
+      <w:r>
+        <w:t>Modersitzki</w:t>
+      </w:r>
+      <w:proofErr w:type="spellEnd"/>
+      <w:r>
+        <w:t>.</w:t>
       </w:r>
     </w:p>
     <w:sectPr>
@@ -394,14 +443,6 @@
     </w:sectPr>
   </w:body>
 </w:document>
-</file>
-
-<file path=word/people.xml><?xml version="1.0" encoding="utf-8"?>
-<w15:people xmlns:wpc="http://schemas.microsoft.com/office/word/2010/wordprocessingCanvas" xmlns:mo="http://schemas.microsoft.com/office/mac/office/2008/main" xmlns:mc="http://schemas.openxmlformats.org/markup-compatibility/2006" xmlns:mv="urn:schemas-microsoft-com:mac:vml" xmlns:o="urn:schemas-microsoft-com:office:office" xmlns:r="http://schemas.openxmlformats.org/officeDocument/2006/relationships" xmlns:m="http://schemas.openxmlformats.org/officeDocument/2006/math" xmlns:v="urn:schemas-microsoft-com:vml" xmlns:wp14="http://schemas.microsoft.com/office/word/2010/wordprocessingDrawing" xmlns:wp="http://schemas.openxmlformats.org/drawingml/2006/wordprocessingDrawing" xmlns:w10="urn:schemas-microsoft-com:office:word" xmlns:w="http://schemas.openxmlformats.org/wordprocessingml/2006/main" xmlns:w14="http://schemas.microsoft.com/office/word/2010/wordml" xmlns:w15="http://schemas.microsoft.com/office/word/2012/wordml" xmlns:wpg="http://schemas.microsoft.com/office/word/2010/wordprocessingGroup" xmlns:wpi="http://schemas.microsoft.com/office/word/2010/wordprocessingInk" xmlns:wne="http://schemas.microsoft.com/office/word/2006/wordml" xmlns:wps="http://schemas.microsoft.com/office/word/2010/wordprocessingShape" mc:Ignorable="w14 w15 wp14">
-  <w15:person w15:author="Constantin Sandmann">
-    <w15:presenceInfo w15:providerId="None" w15:userId="Constantin Sandmann"/>
-  </w15:person>
-</w15:people>
 </file>
 
 <file path=word/styles.xml><?xml version="1.0" encoding="utf-8"?>

</xml_diff>